<commit_message>
Edycja dokumentacji, zamieszczenie cppdocow w zipie
</commit_message>
<xml_diff>
--- a/Doc/Traingulacja metodą quadtree - sprawozdanie.docx
+++ b/Doc/Traingulacja metodą quadtree - sprawozdanie.docx
@@ -283,10 +283,19 @@
         <w:jc w:val="both"/>
       </w:pPr>
       <w:r>
+        <w:rPr>
+          <w:b/>
+        </w:rPr>
         <w:t xml:space="preserve">Sąsiad </w:t>
       </w:r>
       <w:r>
-        <w:t xml:space="preserve">kwadratu </w:t>
+        <w:rPr>
+          <w:b/>
+        </w:rPr>
+        <w:t>kwadratu</w:t>
+      </w:r>
+      <w:r>
+        <w:t xml:space="preserve"> </w:t>
       </w:r>
       <w:r>
         <w:t>- p</w:t>
@@ -508,26 +517,10 @@
         <w:rPr>
           <w:b/>
         </w:rPr>
-        <w:t>Drzewo zrównoważone (</w:t>
-      </w:r>
-      <w:proofErr w:type="spellStart"/>
-      <w:r>
-        <w:rPr>
-          <w:b/>
-          <w:i/>
-        </w:rPr>
-        <w:t>balanced</w:t>
-      </w:r>
-      <w:proofErr w:type="spellEnd"/>
-      <w:r>
-        <w:rPr>
-          <w:b/>
-          <w:i/>
-        </w:rPr>
-        <w:t xml:space="preserve"> quadtree)</w:t>
-      </w:r>
-      <w:r>
-        <w:t xml:space="preserve"> – przez zrównoważone drzewo q</w:t>
+        <w:t xml:space="preserve">Drzewo zrównoważone </w:t>
+      </w:r>
+      <w:r>
+        <w:t>– przez zrównoważone drzewo q</w:t>
       </w:r>
       <w:r>
         <w:t>u</w:t>
@@ -585,7 +578,7 @@
         <w:pStyle w:val="Akapitzlist"/>
         <w:numPr>
           <w:ilvl w:val="0"/>
-          <w:numId w:val="5"/>
+          <w:numId w:val="2"/>
         </w:numPr>
         <w:jc w:val="both"/>
       </w:pPr>
@@ -598,7 +591,7 @@
         <w:pStyle w:val="Akapitzlist"/>
         <w:numPr>
           <w:ilvl w:val="0"/>
-          <w:numId w:val="5"/>
+          <w:numId w:val="2"/>
         </w:numPr>
         <w:jc w:val="both"/>
       </w:pPr>
@@ -626,10 +619,22 @@
         <w:t xml:space="preserve">każdym podziale kwadratu zawierającego punkt otaczać </w:t>
       </w:r>
       <w:r>
-        <w:t xml:space="preserve"> dziecko w którym znajdzie się punkt po podziale </w:t>
-      </w:r>
-      <w:r>
-        <w:t>pierścieniem złożonym z ośmiu rozszerzonych sąsiadów tej samej wielkości, co zostało również uwzględnione w implementacji algorytmu.</w:t>
+        <w:t xml:space="preserve"> dziecko</w:t>
+      </w:r>
+      <w:r>
+        <w:t>,</w:t>
+      </w:r>
+      <w:r>
+        <w:t xml:space="preserve"> w którym znajdzie się punkt po podziale</w:t>
+      </w:r>
+      <w:r>
+        <w:t>,</w:t>
+      </w:r>
+      <w:r>
+        <w:t xml:space="preserve"> </w:t>
+      </w:r>
+      <w:r>
+        <w:t>pierścieniem złożonym z ośmiu rozszerzonych sąsiadów tej samej wielkości, co zostało również uwzględnione w implementacji.</w:t>
       </w:r>
     </w:p>
     <w:p>
@@ -799,6 +804,7 @@
     <w:p/>
     <w:p/>
     <w:p/>
+    <w:p/>
     <w:p>
       <w:pPr>
         <w:pStyle w:val="Nagwek2"/>
@@ -816,25 +822,60 @@
         <w:jc w:val="both"/>
       </w:pPr>
       <w:r>
-        <w:t xml:space="preserve">Algorytm realizujemy korzystając wyłącznie z obiektu klasy QuadTree, reprezentującej </w:t>
-      </w:r>
-      <w:r>
-        <w:t>drzewo quadtree, udostępniającego</w:t>
-      </w:r>
-      <w:r>
-        <w:t xml:space="preserve"> </w:t>
-      </w:r>
-      <w:r>
-        <w:t xml:space="preserve">wiele </w:t>
-      </w:r>
-      <w:r>
-        <w:t xml:space="preserve">metod do </w:t>
+        <w:t xml:space="preserve">Algorytm realizujemy korzystając </w:t>
+      </w:r>
+      <w:r>
+        <w:t>przede wszystkim</w:t>
+      </w:r>
+      <w:r>
+        <w:t xml:space="preserve"> z obiektu klasy QuadTree, </w:t>
+      </w:r>
+      <w:r>
+        <w:t>udostępniającego</w:t>
+      </w:r>
+      <w:r>
+        <w:t xml:space="preserve"> metod</w:t>
+      </w:r>
+      <w:r>
+        <w:t>y</w:t>
+      </w:r>
+      <w:r>
+        <w:t xml:space="preserve"> do </w:t>
       </w:r>
       <w:r>
         <w:t>podziałów</w:t>
       </w:r>
       <w:r>
-        <w:t xml:space="preserve"> siatki pod kątem przedstawionego powyżej algorytmu, jak i wiele metod ogólnego użytku, takich jak między innymi wyszukiwanie sąsiada węzła drzewa w dowolnym z kierunków. W wewnętrznej strukturze drzewa przechowujemy również  zbiór punktów dla którego przeprowadzana jest transformacja siatki. Wykonanie całego algorytmu następuje poprzez wywołanie kilku wysoko poziomowych metod:</w:t>
+        <w:t xml:space="preserve"> siatki </w:t>
+      </w:r>
+      <w:r>
+        <w:t>drzewa.</w:t>
+      </w:r>
+      <w:r>
+        <w:t xml:space="preserve"> W wewnętrznej strukturze drzewa przechowujemy również  zbiór punktów dla którego przeprowadzana jest transformacja siatki. </w:t>
+      </w:r>
+      <w:r>
+        <w:t xml:space="preserve">Po zakończeniu podziałów drzewa wywołujemy na nim metodę </w:t>
+      </w:r>
+      <w:proofErr w:type="spellStart"/>
+      <w:r>
+        <w:rPr>
+          <w:i/>
+        </w:rPr>
+        <w:t>triangulate</w:t>
+      </w:r>
+      <w:proofErr w:type="spellEnd"/>
+      <w:r>
+        <w:rPr>
+          <w:i/>
+        </w:rPr>
+        <w:t>()</w:t>
+      </w:r>
+      <w:r>
+        <w:t xml:space="preserve">, dokonującą triangulacji. </w:t>
+      </w:r>
+      <w:r>
+        <w:t>Wykonanie całego algorytmu następuje poprzez wywołanie kilku wysoko poziomowych metod:</w:t>
       </w:r>
     </w:p>
     <w:p>
@@ -896,6 +937,7 @@
                 <w:sz w:val="20"/>
                 <w:szCs w:val="20"/>
                 <w:highlight w:val="white"/>
+                <w:lang w:val="en-US"/>
               </w:rPr>
             </w:pPr>
             <w:proofErr w:type="spellStart"/>
@@ -906,6 +948,7 @@
                 <w:sz w:val="20"/>
                 <w:szCs w:val="20"/>
                 <w:highlight w:val="white"/>
+                <w:lang w:val="en-US"/>
               </w:rPr>
               <w:t>ofstream</w:t>
             </w:r>
@@ -919,6 +962,7 @@
                 <w:sz w:val="20"/>
                 <w:szCs w:val="20"/>
                 <w:highlight w:val="white"/>
+                <w:lang w:val="en-US"/>
               </w:rPr>
               <w:t>*</w:t>
             </w:r>
@@ -929,6 +973,7 @@
                 <w:sz w:val="20"/>
                 <w:szCs w:val="20"/>
                 <w:highlight w:val="white"/>
+                <w:lang w:val="en-US"/>
               </w:rPr>
               <w:t xml:space="preserve"> </w:t>
             </w:r>
@@ -940,6 +985,7 @@
                 <w:sz w:val="20"/>
                 <w:szCs w:val="20"/>
                 <w:highlight w:val="white"/>
+                <w:lang w:val="en-US"/>
               </w:rPr>
               <w:t>output_stream</w:t>
             </w:r>
@@ -953,6 +999,7 @@
                 <w:sz w:val="20"/>
                 <w:szCs w:val="20"/>
                 <w:highlight w:val="white"/>
+                <w:lang w:val="en-US"/>
               </w:rPr>
               <w:t>;</w:t>
             </w:r>
@@ -969,6 +1016,7 @@
                 <w:sz w:val="20"/>
                 <w:szCs w:val="20"/>
                 <w:highlight w:val="white"/>
+                <w:lang w:val="en-US"/>
               </w:rPr>
             </w:pPr>
             <w:r>
@@ -978,8 +1026,57 @@
                 <w:sz w:val="20"/>
                 <w:szCs w:val="20"/>
                 <w:highlight w:val="white"/>
-              </w:rPr>
-              <w:t>/** wskaźnik na quadtree*/</w:t>
+                <w:lang w:val="en-US"/>
+              </w:rPr>
+              <w:t xml:space="preserve">/** </w:t>
+            </w:r>
+            <w:proofErr w:type="spellStart"/>
+            <w:r>
+              <w:rPr>
+                <w:rFonts w:ascii="Courier New" w:hAnsi="Courier New" w:cs="Courier New"/>
+                <w:color w:val="008080"/>
+                <w:sz w:val="20"/>
+                <w:szCs w:val="20"/>
+                <w:highlight w:val="white"/>
+                <w:lang w:val="en-US"/>
+              </w:rPr>
+              <w:t>wskaźnik</w:t>
+            </w:r>
+            <w:proofErr w:type="spellEnd"/>
+            <w:r>
+              <w:rPr>
+                <w:rFonts w:ascii="Courier New" w:hAnsi="Courier New" w:cs="Courier New"/>
+                <w:color w:val="008080"/>
+                <w:sz w:val="20"/>
+                <w:szCs w:val="20"/>
+                <w:highlight w:val="white"/>
+                <w:lang w:val="en-US"/>
+              </w:rPr>
+              <w:t xml:space="preserve"> </w:t>
+            </w:r>
+            <w:proofErr w:type="spellStart"/>
+            <w:r>
+              <w:rPr>
+                <w:rFonts w:ascii="Courier New" w:hAnsi="Courier New" w:cs="Courier New"/>
+                <w:color w:val="008080"/>
+                <w:sz w:val="20"/>
+                <w:szCs w:val="20"/>
+                <w:highlight w:val="white"/>
+                <w:lang w:val="en-US"/>
+              </w:rPr>
+              <w:t>na</w:t>
+            </w:r>
+            <w:proofErr w:type="spellEnd"/>
+            <w:r>
+              <w:rPr>
+                <w:rFonts w:ascii="Courier New" w:hAnsi="Courier New" w:cs="Courier New"/>
+                <w:color w:val="008080"/>
+                <w:sz w:val="20"/>
+                <w:szCs w:val="20"/>
+                <w:highlight w:val="white"/>
+                <w:lang w:val="en-US"/>
+              </w:rPr>
+              <w:t xml:space="preserve"> quadtree*/</w:t>
             </w:r>
           </w:p>
           <w:p>
@@ -994,18 +1091,22 @@
                 <w:sz w:val="20"/>
                 <w:szCs w:val="20"/>
                 <w:highlight w:val="white"/>
-              </w:rPr>
-            </w:pPr>
-            <w:r>
-              <w:rPr>
-                <w:rFonts w:ascii="Courier New" w:hAnsi="Courier New" w:cs="Courier New"/>
-                <w:color w:val="000000"/>
-                <w:sz w:val="20"/>
-                <w:szCs w:val="20"/>
-                <w:highlight w:val="white"/>
+                <w:lang w:val="en-US"/>
+              </w:rPr>
+            </w:pPr>
+            <w:proofErr w:type="spellStart"/>
+            <w:r>
+              <w:rPr>
+                <w:rFonts w:ascii="Courier New" w:hAnsi="Courier New" w:cs="Courier New"/>
+                <w:color w:val="000000"/>
+                <w:sz w:val="20"/>
+                <w:szCs w:val="20"/>
+                <w:highlight w:val="white"/>
+                <w:lang w:val="en-US"/>
               </w:rPr>
               <w:t>QuadTree</w:t>
             </w:r>
+            <w:proofErr w:type="spellEnd"/>
             <w:r>
               <w:rPr>
                 <w:rFonts w:ascii="Courier New" w:hAnsi="Courier New" w:cs="Courier New"/>
@@ -1015,6 +1116,7 @@
                 <w:sz w:val="20"/>
                 <w:szCs w:val="20"/>
                 <w:highlight w:val="white"/>
+                <w:lang w:val="en-US"/>
               </w:rPr>
               <w:t>*</w:t>
             </w:r>
@@ -1025,21 +1127,10 @@
                 <w:sz w:val="20"/>
                 <w:szCs w:val="20"/>
                 <w:highlight w:val="white"/>
-              </w:rPr>
-              <w:t xml:space="preserve"> </w:t>
-            </w:r>
-            <w:proofErr w:type="spellStart"/>
-            <w:r>
-              <w:rPr>
-                <w:rFonts w:ascii="Courier New" w:hAnsi="Courier New" w:cs="Courier New"/>
-                <w:color w:val="000000"/>
-                <w:sz w:val="20"/>
-                <w:szCs w:val="20"/>
-                <w:highlight w:val="white"/>
-              </w:rPr>
-              <w:t>qt</w:t>
-            </w:r>
-            <w:proofErr w:type="spellEnd"/>
+                <w:lang w:val="en-US"/>
+              </w:rPr>
+              <w:t xml:space="preserve"> qt</w:t>
+            </w:r>
             <w:r>
               <w:rPr>
                 <w:rFonts w:ascii="Courier New" w:hAnsi="Courier New" w:cs="Courier New"/>
@@ -1049,6 +1140,7 @@
                 <w:sz w:val="20"/>
                 <w:szCs w:val="20"/>
                 <w:highlight w:val="white"/>
+                <w:lang w:val="en-US"/>
               </w:rPr>
               <w:t>;</w:t>
             </w:r>
@@ -1460,7 +1552,6 @@
                 <w:sz w:val="20"/>
                 <w:szCs w:val="20"/>
                 <w:highlight w:val="white"/>
-                <w:lang w:val="en-US"/>
               </w:rPr>
             </w:pPr>
             <w:r>
@@ -1710,7 +1801,6 @@
                 <w:sz w:val="20"/>
                 <w:szCs w:val="20"/>
                 <w:highlight w:val="white"/>
-                <w:lang w:val="en-US"/>
               </w:rPr>
             </w:pPr>
             <w:r>
@@ -1730,44 +1820,8 @@
                 <w:sz w:val="20"/>
                 <w:szCs w:val="20"/>
                 <w:highlight w:val="white"/>
-                <w:lang w:val="en-US"/>
-              </w:rPr>
-              <w:t xml:space="preserve">* </w:t>
-            </w:r>
-            <w:proofErr w:type="spellStart"/>
-            <w:r>
-              <w:rPr>
-                <w:rFonts w:ascii="Courier New" w:hAnsi="Courier New" w:cs="Courier New"/>
-                <w:color w:val="008000"/>
-                <w:sz w:val="20"/>
-                <w:szCs w:val="20"/>
-                <w:highlight w:val="white"/>
-                <w:lang w:val="en-US"/>
-              </w:rPr>
-              <w:t>leżał</w:t>
-            </w:r>
-            <w:r>
-              <w:rPr>
-                <w:rFonts w:ascii="Courier New" w:hAnsi="Courier New" w:cs="Courier New"/>
-                <w:color w:val="008000"/>
-                <w:sz w:val="20"/>
-                <w:szCs w:val="20"/>
-                <w:highlight w:val="white"/>
-                <w:lang w:val="en-US"/>
-              </w:rPr>
-              <w:t>y</w:t>
-            </w:r>
-            <w:proofErr w:type="spellEnd"/>
-            <w:r>
-              <w:rPr>
-                <w:rFonts w:ascii="Courier New" w:hAnsi="Courier New" w:cs="Courier New"/>
-                <w:color w:val="008000"/>
-                <w:sz w:val="20"/>
-                <w:szCs w:val="20"/>
-                <w:highlight w:val="white"/>
-                <w:lang w:val="en-US"/>
-              </w:rPr>
-              <w:t xml:space="preserve"> w </w:t>
+              </w:rPr>
+              <w:t xml:space="preserve">* leżały w </w:t>
             </w:r>
             <w:r>
               <w:rPr>
@@ -1786,7 +1840,6 @@
                 <w:sz w:val="20"/>
                 <w:szCs w:val="20"/>
                 <w:highlight w:val="white"/>
-                <w:lang w:val="en-US"/>
               </w:rPr>
               <w:t xml:space="preserve"> </w:t>
             </w:r>
@@ -1807,7 +1860,6 @@
                 <w:sz w:val="20"/>
                 <w:szCs w:val="20"/>
                 <w:highlight w:val="white"/>
-                <w:lang w:val="en-US"/>
               </w:rPr>
               <w:t>*/</w:t>
             </w:r>
@@ -1824,17 +1876,16 @@
                 <w:sz w:val="20"/>
                 <w:szCs w:val="20"/>
                 <w:highlight w:val="white"/>
-                <w:lang w:val="en-US"/>
-              </w:rPr>
-            </w:pPr>
-            <w:r>
-              <w:rPr>
-                <w:rFonts w:ascii="Courier New" w:hAnsi="Courier New" w:cs="Courier New"/>
-                <w:color w:val="000000"/>
-                <w:sz w:val="20"/>
-                <w:szCs w:val="20"/>
-                <w:highlight w:val="white"/>
-                <w:lang w:val="en-US"/>
+              </w:rPr>
+            </w:pPr>
+            <w:proofErr w:type="spellStart"/>
+            <w:r>
+              <w:rPr>
+                <w:rFonts w:ascii="Courier New" w:hAnsi="Courier New" w:cs="Courier New"/>
+                <w:color w:val="000000"/>
+                <w:sz w:val="20"/>
+                <w:szCs w:val="20"/>
+                <w:highlight w:val="white"/>
               </w:rPr>
               <w:t>qt</w:t>
             </w:r>
@@ -1847,19 +1898,16 @@
                 <w:sz w:val="20"/>
                 <w:szCs w:val="20"/>
                 <w:highlight w:val="white"/>
-                <w:lang w:val="en-US"/>
               </w:rPr>
               <w:t>-&gt;</w:t>
             </w:r>
-            <w:proofErr w:type="spellStart"/>
-            <w:r>
-              <w:rPr>
-                <w:rFonts w:ascii="Courier New" w:hAnsi="Courier New" w:cs="Courier New"/>
-                <w:color w:val="000000"/>
-                <w:sz w:val="20"/>
-                <w:szCs w:val="20"/>
-                <w:highlight w:val="white"/>
-                <w:lang w:val="en-US"/>
+            <w:r>
+              <w:rPr>
+                <w:rFonts w:ascii="Courier New" w:hAnsi="Courier New" w:cs="Courier New"/>
+                <w:color w:val="000000"/>
+                <w:sz w:val="20"/>
+                <w:szCs w:val="20"/>
+                <w:highlight w:val="white"/>
               </w:rPr>
               <w:t>init_mesh</w:t>
             </w:r>
@@ -1873,7 +1921,6 @@
                 <w:sz w:val="20"/>
                 <w:szCs w:val="20"/>
                 <w:highlight w:val="white"/>
-                <w:lang w:val="en-US"/>
               </w:rPr>
               <w:t>(</w:t>
             </w:r>
@@ -1885,7 +1932,6 @@
                 <w:sz w:val="20"/>
                 <w:szCs w:val="20"/>
                 <w:highlight w:val="white"/>
-                <w:lang w:val="en-US"/>
               </w:rPr>
               <w:t>points_list</w:t>
             </w:r>
@@ -1899,7 +1945,6 @@
                 <w:sz w:val="20"/>
                 <w:szCs w:val="20"/>
                 <w:highlight w:val="white"/>
-                <w:lang w:val="en-US"/>
               </w:rPr>
               <w:t>);</w:t>
             </w:r>
@@ -1916,7 +1961,6 @@
                 <w:sz w:val="20"/>
                 <w:szCs w:val="20"/>
                 <w:highlight w:val="white"/>
-                <w:lang w:val="en-US"/>
               </w:rPr>
             </w:pPr>
           </w:p>
@@ -2012,27 +2056,53 @@
                 <w:sz w:val="20"/>
                 <w:szCs w:val="20"/>
                 <w:highlight w:val="white"/>
-              </w:rPr>
-            </w:pPr>
-            <w:r>
-              <w:rPr>
-                <w:rFonts w:ascii="Courier New" w:hAnsi="Courier New" w:cs="Courier New"/>
-                <w:color w:val="008000"/>
-                <w:sz w:val="20"/>
-                <w:szCs w:val="20"/>
-                <w:highlight w:val="white"/>
-              </w:rPr>
-              <w:t xml:space="preserve"> * </w:t>
-            </w:r>
-            <w:r>
-              <w:rPr>
-                <w:rFonts w:ascii="Courier New" w:hAnsi="Courier New" w:cs="Courier New"/>
-                <w:color w:val="008000"/>
-                <w:sz w:val="20"/>
-                <w:szCs w:val="20"/>
-                <w:highlight w:val="white"/>
-              </w:rPr>
-              <w:t>punktami*/</w:t>
+                <w:lang w:val="en-US"/>
+              </w:rPr>
+            </w:pPr>
+            <w:r>
+              <w:rPr>
+                <w:rFonts w:ascii="Courier New" w:hAnsi="Courier New" w:cs="Courier New"/>
+                <w:color w:val="008000"/>
+                <w:sz w:val="20"/>
+                <w:szCs w:val="20"/>
+                <w:highlight w:val="white"/>
+              </w:rPr>
+              <w:t xml:space="preserve"> </w:t>
+            </w:r>
+            <w:r>
+              <w:rPr>
+                <w:rFonts w:ascii="Courier New" w:hAnsi="Courier New" w:cs="Courier New"/>
+                <w:color w:val="008000"/>
+                <w:sz w:val="20"/>
+                <w:szCs w:val="20"/>
+                <w:highlight w:val="white"/>
+                <w:lang w:val="en-US"/>
+              </w:rPr>
+              <w:t xml:space="preserve">* </w:t>
+            </w:r>
+            <w:proofErr w:type="spellStart"/>
+            <w:r>
+              <w:rPr>
+                <w:rFonts w:ascii="Courier New" w:hAnsi="Courier New" w:cs="Courier New"/>
+                <w:color w:val="008000"/>
+                <w:sz w:val="20"/>
+                <w:szCs w:val="20"/>
+                <w:highlight w:val="white"/>
+                <w:lang w:val="en-US"/>
+              </w:rPr>
+              <w:t>punktami</w:t>
+            </w:r>
+            <w:proofErr w:type="spellEnd"/>
+            <w:r>
+              <w:rPr>
+                <w:rFonts w:ascii="Courier New" w:hAnsi="Courier New" w:cs="Courier New"/>
+                <w:color w:val="008000"/>
+                <w:sz w:val="20"/>
+                <w:szCs w:val="20"/>
+                <w:highlight w:val="white"/>
+                <w:lang w:val="en-US"/>
+              </w:rPr>
+              <w:t>*/</w:t>
             </w:r>
           </w:p>
           <w:p>
@@ -2556,6 +2626,7 @@
                 <w:sz w:val="20"/>
                 <w:szCs w:val="20"/>
                 <w:highlight w:val="white"/>
+                <w:lang w:val="en-US"/>
               </w:rPr>
             </w:pPr>
             <w:proofErr w:type="spellStart"/>
@@ -2566,6 +2637,7 @@
                 <w:sz w:val="20"/>
                 <w:szCs w:val="20"/>
                 <w:highlight w:val="white"/>
+                <w:lang w:val="en-US"/>
               </w:rPr>
               <w:t>MergeTable</w:t>
             </w:r>
@@ -2577,21 +2649,10 @@
                 <w:sz w:val="20"/>
                 <w:szCs w:val="20"/>
                 <w:highlight w:val="white"/>
-              </w:rPr>
-              <w:t xml:space="preserve"> </w:t>
-            </w:r>
-            <w:proofErr w:type="spellStart"/>
-            <w:r>
-              <w:rPr>
-                <w:rFonts w:ascii="Courier New" w:hAnsi="Courier New" w:cs="Courier New"/>
-                <w:color w:val="000000"/>
-                <w:sz w:val="20"/>
-                <w:szCs w:val="20"/>
-                <w:highlight w:val="white"/>
-              </w:rPr>
-              <w:t>merge</w:t>
-            </w:r>
-            <w:proofErr w:type="spellEnd"/>
+                <w:lang w:val="en-US"/>
+              </w:rPr>
+              <w:t xml:space="preserve"> merge</w:t>
+            </w:r>
             <w:r>
               <w:rPr>
                 <w:rFonts w:ascii="Courier New" w:hAnsi="Courier New" w:cs="Courier New"/>
@@ -2601,30 +2662,20 @@
                 <w:sz w:val="20"/>
                 <w:szCs w:val="20"/>
                 <w:highlight w:val="white"/>
+                <w:lang w:val="en-US"/>
               </w:rPr>
               <w:t>(</w:t>
             </w:r>
-            <w:proofErr w:type="spellStart"/>
-            <w:r>
-              <w:rPr>
-                <w:rFonts w:ascii="Courier New" w:hAnsi="Courier New" w:cs="Courier New"/>
-                <w:color w:val="000000"/>
-                <w:sz w:val="20"/>
-                <w:szCs w:val="20"/>
-                <w:highlight w:val="white"/>
-              </w:rPr>
-              <w:t>size</w:t>
-            </w:r>
-            <w:proofErr w:type="spellEnd"/>
-            <w:r>
-              <w:rPr>
-                <w:rFonts w:ascii="Courier New" w:hAnsi="Courier New" w:cs="Courier New"/>
-                <w:color w:val="000000"/>
-                <w:sz w:val="20"/>
-                <w:szCs w:val="20"/>
-                <w:highlight w:val="white"/>
-              </w:rPr>
-              <w:t xml:space="preserve"> </w:t>
+            <w:r>
+              <w:rPr>
+                <w:rFonts w:ascii="Courier New" w:hAnsi="Courier New" w:cs="Courier New"/>
+                <w:color w:val="000000"/>
+                <w:sz w:val="20"/>
+                <w:szCs w:val="20"/>
+                <w:highlight w:val="white"/>
+                <w:lang w:val="en-US"/>
+              </w:rPr>
+              <w:t xml:space="preserve">size </w:t>
             </w:r>
             <w:r>
               <w:rPr>
@@ -2635,6 +2686,7 @@
                 <w:sz w:val="20"/>
                 <w:szCs w:val="20"/>
                 <w:highlight w:val="white"/>
+                <w:lang w:val="en-US"/>
               </w:rPr>
               <w:t>*</w:t>
             </w:r>
@@ -2645,30 +2697,9 @@
                 <w:sz w:val="20"/>
                 <w:szCs w:val="20"/>
                 <w:highlight w:val="white"/>
-              </w:rPr>
-              <w:t xml:space="preserve"> </w:t>
-            </w:r>
-            <w:proofErr w:type="spellStart"/>
-            <w:r>
-              <w:rPr>
-                <w:rFonts w:ascii="Courier New" w:hAnsi="Courier New" w:cs="Courier New"/>
-                <w:color w:val="000000"/>
-                <w:sz w:val="20"/>
-                <w:szCs w:val="20"/>
-                <w:highlight w:val="white"/>
-              </w:rPr>
-              <w:t>size</w:t>
-            </w:r>
-            <w:proofErr w:type="spellEnd"/>
-            <w:r>
-              <w:rPr>
-                <w:rFonts w:ascii="Courier New" w:hAnsi="Courier New" w:cs="Courier New"/>
-                <w:color w:val="000000"/>
-                <w:sz w:val="20"/>
-                <w:szCs w:val="20"/>
-                <w:highlight w:val="white"/>
-              </w:rPr>
-              <w:t xml:space="preserve"> </w:t>
+                <w:lang w:val="en-US"/>
+              </w:rPr>
+              <w:t xml:space="preserve"> size </w:t>
             </w:r>
             <w:r>
               <w:rPr>
@@ -2679,6 +2710,7 @@
                 <w:sz w:val="20"/>
                 <w:szCs w:val="20"/>
                 <w:highlight w:val="white"/>
+                <w:lang w:val="en-US"/>
               </w:rPr>
               <w:t>*</w:t>
             </w:r>
@@ -2689,6 +2721,7 @@
                 <w:sz w:val="20"/>
                 <w:szCs w:val="20"/>
                 <w:highlight w:val="white"/>
+                <w:lang w:val="en-US"/>
               </w:rPr>
               <w:t xml:space="preserve"> </w:t>
             </w:r>
@@ -2699,6 +2732,7 @@
                 <w:sz w:val="20"/>
                 <w:szCs w:val="20"/>
                 <w:highlight w:val="white"/>
+                <w:lang w:val="en-US"/>
               </w:rPr>
               <w:t>100</w:t>
             </w:r>
@@ -2711,6 +2745,7 @@
                 <w:sz w:val="20"/>
                 <w:szCs w:val="20"/>
                 <w:highlight w:val="white"/>
+                <w:lang w:val="en-US"/>
               </w:rPr>
               <w:t>);</w:t>
             </w:r>
@@ -2727,6 +2762,7 @@
                 <w:sz w:val="20"/>
                 <w:szCs w:val="20"/>
                 <w:highlight w:val="white"/>
+                <w:lang w:val="en-US"/>
               </w:rPr>
             </w:pPr>
           </w:p>
@@ -2742,15 +2778,17 @@
                 <w:sz w:val="20"/>
                 <w:szCs w:val="20"/>
                 <w:highlight w:val="white"/>
-              </w:rPr>
-            </w:pPr>
-            <w:r>
-              <w:rPr>
-                <w:rFonts w:ascii="Courier New" w:hAnsi="Courier New" w:cs="Courier New"/>
-                <w:color w:val="008000"/>
-                <w:sz w:val="20"/>
-                <w:szCs w:val="20"/>
-                <w:highlight w:val="white"/>
+                <w:lang w:val="en-US"/>
+              </w:rPr>
+            </w:pPr>
+            <w:r>
+              <w:rPr>
+                <w:rFonts w:ascii="Courier New" w:hAnsi="Courier New" w:cs="Courier New"/>
+                <w:color w:val="008000"/>
+                <w:sz w:val="20"/>
+                <w:szCs w:val="20"/>
+                <w:highlight w:val="white"/>
+                <w:lang w:val="en-US"/>
               </w:rPr>
               <w:t>/*</w:t>
             </w:r>
@@ -2761,6 +2799,7 @@
                 <w:sz w:val="20"/>
                 <w:szCs w:val="20"/>
                 <w:highlight w:val="white"/>
+                <w:lang w:val="en-US"/>
               </w:rPr>
               <w:t>KROK 6</w:t>
             </w:r>
@@ -2786,8 +2825,19 @@
                 <w:sz w:val="20"/>
                 <w:szCs w:val="20"/>
                 <w:highlight w:val="white"/>
-              </w:rPr>
-              <w:t xml:space="preserve"> * </w:t>
+                <w:lang w:val="en-US"/>
+              </w:rPr>
+              <w:t xml:space="preserve"> </w:t>
+            </w:r>
+            <w:r>
+              <w:rPr>
+                <w:rFonts w:ascii="Courier New" w:hAnsi="Courier New" w:cs="Courier New"/>
+                <w:color w:val="008000"/>
+                <w:sz w:val="20"/>
+                <w:szCs w:val="20"/>
+                <w:highlight w:val="white"/>
+              </w:rPr>
+              <w:t xml:space="preserve">* </w:t>
             </w:r>
             <w:r>
               <w:rPr>
@@ -2897,7 +2947,6 @@
                 <w:szCs w:val="20"/>
                 <w:highlight w:val="white"/>
               </w:rPr>
-              <w:lastRenderedPageBreak/>
               <w:t xml:space="preserve"> */</w:t>
             </w:r>
           </w:p>
@@ -3008,6 +3057,7 @@
                 <w:szCs w:val="20"/>
                 <w:highlight w:val="white"/>
               </w:rPr>
+              <w:lastRenderedPageBreak/>
               <w:t xml:space="preserve">/* Naciągnięcie wierzchołków quadtree na punkty dla których generowana </w:t>
             </w:r>
           </w:p>
@@ -3023,7 +3073,6 @@
                 <w:sz w:val="20"/>
                 <w:szCs w:val="20"/>
                 <w:highlight w:val="white"/>
-                <w:lang w:val="en-US"/>
               </w:rPr>
             </w:pPr>
             <w:r>
@@ -3043,33 +3092,8 @@
                 <w:sz w:val="20"/>
                 <w:szCs w:val="20"/>
                 <w:highlight w:val="white"/>
-                <w:lang w:val="en-US"/>
-              </w:rPr>
-              <w:t xml:space="preserve">* jest </w:t>
-            </w:r>
-            <w:proofErr w:type="spellStart"/>
-            <w:r>
-              <w:rPr>
-                <w:rFonts w:ascii="Courier New" w:hAnsi="Courier New" w:cs="Courier New"/>
-                <w:color w:val="008000"/>
-                <w:sz w:val="20"/>
-                <w:szCs w:val="20"/>
-                <w:highlight w:val="white"/>
-                <w:lang w:val="en-US"/>
-              </w:rPr>
-              <w:t>siatka</w:t>
-            </w:r>
-            <w:proofErr w:type="spellEnd"/>
-            <w:r>
-              <w:rPr>
-                <w:rFonts w:ascii="Courier New" w:hAnsi="Courier New" w:cs="Courier New"/>
-                <w:color w:val="008000"/>
-                <w:sz w:val="20"/>
-                <w:szCs w:val="20"/>
-                <w:highlight w:val="white"/>
-                <w:lang w:val="en-US"/>
-              </w:rPr>
-              <w:t>*/</w:t>
+              </w:rPr>
+              <w:t>* jest siatka*/</w:t>
             </w:r>
           </w:p>
           <w:p>
@@ -3084,17 +3108,16 @@
                 <w:sz w:val="20"/>
                 <w:szCs w:val="20"/>
                 <w:highlight w:val="white"/>
-                <w:lang w:val="en-US"/>
-              </w:rPr>
-            </w:pPr>
-            <w:r>
-              <w:rPr>
-                <w:rFonts w:ascii="Courier New" w:hAnsi="Courier New" w:cs="Courier New"/>
-                <w:color w:val="000000"/>
-                <w:sz w:val="20"/>
-                <w:szCs w:val="20"/>
-                <w:highlight w:val="white"/>
-                <w:lang w:val="en-US"/>
+              </w:rPr>
+            </w:pPr>
+            <w:proofErr w:type="spellStart"/>
+            <w:r>
+              <w:rPr>
+                <w:rFonts w:ascii="Courier New" w:hAnsi="Courier New" w:cs="Courier New"/>
+                <w:color w:val="000000"/>
+                <w:sz w:val="20"/>
+                <w:szCs w:val="20"/>
+                <w:highlight w:val="white"/>
               </w:rPr>
               <w:t>qt</w:t>
             </w:r>
@@ -3107,7 +3130,6 @@
                 <w:sz w:val="20"/>
                 <w:szCs w:val="20"/>
                 <w:highlight w:val="white"/>
-                <w:lang w:val="en-US"/>
               </w:rPr>
               <w:t>-&gt;</w:t>
             </w:r>
@@ -3118,10 +3140,10 @@
                 <w:sz w:val="20"/>
                 <w:szCs w:val="20"/>
                 <w:highlight w:val="white"/>
-                <w:lang w:val="en-US"/>
               </w:rPr>
               <w:t>transform</w:t>
             </w:r>
+            <w:proofErr w:type="spellEnd"/>
             <w:r>
               <w:rPr>
                 <w:rFonts w:ascii="Courier New" w:hAnsi="Courier New" w:cs="Courier New"/>
@@ -3131,7 +3153,6 @@
                 <w:sz w:val="20"/>
                 <w:szCs w:val="20"/>
                 <w:highlight w:val="white"/>
-                <w:lang w:val="en-US"/>
               </w:rPr>
               <w:t>();</w:t>
             </w:r>
@@ -3148,7 +3169,6 @@
                 <w:sz w:val="20"/>
                 <w:szCs w:val="20"/>
                 <w:highlight w:val="white"/>
-                <w:lang w:val="en-US"/>
               </w:rPr>
             </w:pPr>
           </w:p>
@@ -3164,17 +3184,15 @@
                 <w:sz w:val="20"/>
                 <w:szCs w:val="20"/>
                 <w:highlight w:val="white"/>
-                <w:lang w:val="en-US"/>
-              </w:rPr>
-            </w:pPr>
-            <w:r>
-              <w:rPr>
-                <w:rFonts w:ascii="Courier New" w:hAnsi="Courier New" w:cs="Courier New"/>
-                <w:color w:val="008000"/>
-                <w:sz w:val="20"/>
-                <w:szCs w:val="20"/>
-                <w:highlight w:val="white"/>
-                <w:lang w:val="en-US"/>
+              </w:rPr>
+            </w:pPr>
+            <w:r>
+              <w:rPr>
+                <w:rFonts w:ascii="Courier New" w:hAnsi="Courier New" w:cs="Courier New"/>
+                <w:color w:val="008000"/>
+                <w:sz w:val="20"/>
+                <w:szCs w:val="20"/>
+                <w:highlight w:val="white"/>
               </w:rPr>
               <w:t>/*</w:t>
             </w:r>
@@ -3185,7 +3203,6 @@
                 <w:sz w:val="20"/>
                 <w:szCs w:val="20"/>
                 <w:highlight w:val="white"/>
-                <w:lang w:val="en-US"/>
               </w:rPr>
               <w:t xml:space="preserve"> </w:t>
             </w:r>
@@ -3196,7 +3213,6 @@
                 <w:sz w:val="20"/>
                 <w:szCs w:val="20"/>
                 <w:highlight w:val="white"/>
-                <w:lang w:val="en-US"/>
               </w:rPr>
               <w:t>KROK 7</w:t>
             </w:r>
@@ -3223,7 +3239,6 @@
                 <w:sz w:val="20"/>
                 <w:szCs w:val="20"/>
                 <w:highlight w:val="white"/>
-                <w:lang w:val="en-US"/>
               </w:rPr>
               <w:t xml:space="preserve"> </w:t>
             </w:r>
@@ -3598,6 +3613,7 @@
       </w:tr>
     </w:tbl>
     <w:p/>
+    <w:p/>
     <w:p>
       <w:pPr>
         <w:pStyle w:val="Nagwek3"/>
@@ -4070,22 +4086,55 @@
         <w:t>W</w:t>
       </w:r>
       <w:r>
-        <w:t>ykonujemy to samo dla każdego jego rodzica, aż do</w:t>
+        <w:t xml:space="preserve">ykonujemy to samo dla każdego </w:t>
+      </w:r>
+      <w:r>
+        <w:t xml:space="preserve">z </w:t>
+      </w:r>
+      <w:r>
+        <w:t>jego rodzic</w:t>
+      </w:r>
+      <w:r>
+        <w:t>ów</w:t>
+      </w:r>
+      <w:r>
+        <w:t>, aż do</w:t>
       </w:r>
       <w:r>
         <w:t>jdziemy do</w:t>
       </w:r>
       <w:r>
-        <w:t xml:space="preserve"> korzenia. W ten sposób spełniamy , </w:t>
-      </w:r>
-      <w:r>
-        <w:t xml:space="preserve"> krok ten jest wykonywany, ponieważ algorytm wymaga, by po </w:t>
+        <w:t xml:space="preserve"> korzenia. </w:t>
+      </w:r>
+      <w:r>
+        <w:t xml:space="preserve"> K</w:t>
+      </w:r>
+      <w:r>
+        <w:t xml:space="preserve">rok ten jest wykonywany, ponieważ algorytm wymaga, by po </w:t>
       </w:r>
       <w:r>
         <w:t>podzielaniu</w:t>
       </w:r>
       <w:r>
-        <w:t xml:space="preserve"> kwadratu zawierającego punkt dziecko tego kwadratu, które zawiera punkt otoczone zostało pierścieniem kwadratów tej samej wielkości. Ponieważ śledzenie, które kwadraty należy dzielić byłoby uciążliwe i wprowadzało niepotrzebny nakład obliczeniowy w poprzednich krokach związany ze śledzeniem propagacji zmian i w siatce </w:t>
+        <w:t xml:space="preserve"> kwadratu zawierającego punkt dziecko tego kwadratu, które zawiera punkt otoczone zostało pierścieniem kwadratów tej samej wielkości. Ponieważ śledzenie, które kwadraty należy dzielić byłoby uciążliwe</w:t>
+      </w:r>
+      <w:r>
+        <w:t xml:space="preserve"> w poprzednich krokach</w:t>
+      </w:r>
+      <w:r>
+        <w:t xml:space="preserve"> i wprowadzało niepotrzebny nakład obliczeniowy </w:t>
+      </w:r>
+      <w:r>
+        <w:t xml:space="preserve">związany ze śledzeniem propagacji zmian </w:t>
+      </w:r>
+      <w:r>
+        <w:t>w siatce</w:t>
+      </w:r>
+      <w:r>
+        <w:t>,</w:t>
+      </w:r>
+      <w:r>
+        <w:t xml:space="preserve"> </w:t>
       </w:r>
       <w:r>
         <w:t>realizujemy to jako osobny krok. Otrzymana siatka jest identyczna jak w przypadku, gdybyśmy dzielili ją na bieżąco, p</w:t>
@@ -4097,10 +4146,22 @@
         <w:t>, od którego zaczynamy otaczanie</w:t>
       </w:r>
       <w:r>
-        <w:t xml:space="preserve"> musiał zostać wcześniej </w:t>
-      </w:r>
-      <w:r>
-        <w:t>zostać otoczony kwadratami, jako, że też musiał być wcześniej liściem zawierającym punkt, poza tym żaden inny kwadrat na pewno nie był otaczany, bo otaczanie sąsiadami dotyczy tylko kwadratów zawierających punkty.</w:t>
+        <w:t xml:space="preserve"> musiał</w:t>
+      </w:r>
+      <w:r>
+        <w:t>by</w:t>
+      </w:r>
+      <w:r>
+        <w:t xml:space="preserve"> zostać wcześniej </w:t>
+      </w:r>
+      <w:r>
+        <w:t>zostać otoczony kwadratami, jako, że</w:t>
+      </w:r>
+      <w:r>
+        <w:t xml:space="preserve"> musiał być liściem zawierającym punkt. P</w:t>
+      </w:r>
+      <w:r>
+        <w:t>oza tym żaden inny kwadrat na pewno nie był otaczany, bo otaczanie sąsiadami dotyczy tylko kwadratów zawierających punkty.</w:t>
       </w:r>
     </w:p>
     <w:p>
@@ -4111,13 +4172,13 @@
         <w:t>Ponadto możemy</w:t>
       </w:r>
       <w:r>
-        <w:t xml:space="preserve"> zaobserwować, że krok ty spowodował, że każdy z kwadratów z punktem został otoczony kwadratami tej samej wielkości</w:t>
-      </w:r>
-      <w:r>
-        <w:t xml:space="preserve">, </w:t>
-      </w:r>
-      <w:r>
-        <w:t>oznacza to, że spełniony zostaje ostatni z  warunków na brak zatłoczenia.</w:t>
+        <w:t xml:space="preserve"> zaobserwować, że krok ten</w:t>
+      </w:r>
+      <w:r>
+        <w:t xml:space="preserve"> spowodował, że spełniony zostaje ostatni </w:t>
+      </w:r>
+      <w:r>
+        <w:t>z  warunków na brak zatłoczenia, jako że żaden z sąsiadów kwadratu z punktem nie jest podzielony.</w:t>
       </w:r>
     </w:p>
     <w:tbl>
@@ -4224,11 +4285,7 @@
               <w:t xml:space="preserve"> kroku</w:t>
             </w:r>
             <w:r>
-              <w:t xml:space="preserve"> – każdy z punktów zawierający punkt, oraz jego węzły nadrzędne </w:t>
-            </w:r>
-            <w:r>
-              <w:lastRenderedPageBreak/>
-              <w:t>otoczone zostają pierścieniem sąsiadów</w:t>
+              <w:t xml:space="preserve"> – każdy z punktów zawierający punkt, oraz jego węzły nadrzędne otoczone zostają pierścieniem sąsiadów</w:t>
             </w:r>
           </w:p>
         </w:tc>
@@ -4260,7 +4317,13 @@
         <w:t xml:space="preserve">możemy wykonać na dowolnym etapie algorytmu budowy QuadTree, jako, że operacja ta ma znaczenie tylko dla triangulacji. Równoważenie wykonane jest </w:t>
       </w:r>
       <w:r>
-        <w:t>jako osobny krok ponownie by nie wprowadzać narzutu związanego ze śledzeniem propagacji zmian siatki w czasie działania algorytmu.</w:t>
+        <w:t>jako osobny krok ponownie</w:t>
+      </w:r>
+      <w:r>
+        <w:t>,</w:t>
+      </w:r>
+      <w:r>
+        <w:t xml:space="preserve"> by nie wprowadzać narzutu związanego ze śledzeniem propagacji zmian siatki w czasie działania algorytmu.</w:t>
       </w:r>
       <w:r>
         <w:t xml:space="preserve"> Równoważenie wykonywane przez rekurencyjne przejście całego drzewa od </w:t>
@@ -4269,7 +4332,34 @@
         <w:t>korzenia</w:t>
       </w:r>
       <w:r>
-        <w:t xml:space="preserve"> do każdego z liści, jeżeli warunek równowagi nie jest spełniony w którymś z kwadratów następuje jego podział. Algorytm równoważenie wykonuje się kilaka razy w pętli, która kończy się w momencie, gdy żaden z węzłów nie został zmieniony. W praktyce oznacza to zwykle 2 – 3 przejścia drzewa.</w:t>
+        <w:t xml:space="preserve"> do każdego z liści. J</w:t>
+      </w:r>
+      <w:r>
+        <w:t>eżeli warunek równowagi nie jest spełniony w którymś z kwadratów następuje jego podział. Algorytm równoważeni</w:t>
+      </w:r>
+      <w:r>
+        <w:t>a</w:t>
+      </w:r>
+      <w:r>
+        <w:t xml:space="preserve"> wykonuje się</w:t>
+      </w:r>
+      <w:r>
+        <w:t xml:space="preserve"> </w:t>
+      </w:r>
+      <w:r>
+        <w:t xml:space="preserve"> w pętli, która kończy się w momencie, gdy </w:t>
+      </w:r>
+      <w:r>
+        <w:t xml:space="preserve">po przejściu całego drzewa </w:t>
+      </w:r>
+      <w:r>
+        <w:t>żaden z węzłów nie został zmieniony. W praktyce o</w:t>
+      </w:r>
+      <w:r>
+        <w:t>znacza to zwykle 2 – 3 przejścia</w:t>
+      </w:r>
+      <w:r>
+        <w:t>.</w:t>
       </w:r>
     </w:p>
     <w:tbl>
@@ -4434,7 +4524,37 @@
         <w:t>wierzchołków</w:t>
       </w:r>
       <w:r>
-        <w:t xml:space="preserve"> wygenerowanego QuadTree – dla każdego z punktów bierzemy najbliższy z wierzchołków i zamieniamy jego współrzędne ze współrzędnymi punktu, wykonanie tego kroku wymaga na początku przestawienie wskaźników na wierzchołki w każdym z kwadratów, w taki sposób, aby każdy wierzchołek drzewa quadtree przechowywany był tylko pod jednym adresem w pamięci (wcześniej ka</w:t>
+        <w:t xml:space="preserve"> wygenerowanego </w:t>
+      </w:r>
+      <w:r>
+        <w:t>q</w:t>
+      </w:r>
+      <w:r>
+        <w:t>uad</w:t>
+      </w:r>
+      <w:r>
+        <w:t>t</w:t>
+      </w:r>
+      <w:r>
+        <w:t>ree – dla każdego z punktów bierzemy najbliższy z wierzchołków</w:t>
+      </w:r>
+      <w:r>
+        <w:t xml:space="preserve"> quadtree</w:t>
+      </w:r>
+      <w:r>
+        <w:t xml:space="preserve"> i zamieniamy jego wspó</w:t>
+      </w:r>
+      <w:r>
+        <w:t>łrzędne ze współrzędnymi punktu. W</w:t>
+      </w:r>
+      <w:r>
+        <w:t>ykonanie tego kroku wymaga na początku przestawieni</w:t>
+      </w:r>
+      <w:r>
+        <w:t>a</w:t>
+      </w:r>
+      <w:r>
+        <w:t xml:space="preserve"> wskaźników na wierzchołki w każdym z kwadratów, w taki sposób, aby każdy wierzchołek drzewa quadtree przechowywany był tylko pod jednym adresem w pamięci (wcześniej ka</w:t>
       </w:r>
       <w:r>
         <w:t>ż</w:t>
@@ -4562,7 +4682,6 @@
         <w:spacing w:before="1320"/>
       </w:pPr>
       <w:r>
-        <w:lastRenderedPageBreak/>
         <w:t xml:space="preserve">Krok 7 </w:t>
       </w:r>
       <w:r>
@@ -4598,13 +4717,20 @@
         <w:t xml:space="preserve"> dla tego kwadratu</w:t>
       </w:r>
       <w:r>
-        <w:t xml:space="preserve"> tworzymy poprzez </w:t>
+        <w:t xml:space="preserve"> </w:t>
+      </w:r>
+      <w:r>
+        <w:lastRenderedPageBreak/>
+        <w:t xml:space="preserve">tworzymy poprzez </w:t>
       </w:r>
       <w:r>
         <w:t>połączenie tego przecięcia z przeciwległymi wierzchołka</w:t>
       </w:r>
       <w:r>
         <w:t>mi kwadratu</w:t>
+      </w:r>
+      <w:r>
+        <w:t>, bez dodawania punktu Steinera</w:t>
       </w:r>
       <w:r>
         <w:t>.</w:t>
@@ -4729,7 +4855,7 @@
           <w:p/>
           <w:p>
             <w:r>
-              <w:t>Poniżej zaprezentowano obrazki przedstawiające ostateczne wyjście algorytmu</w:t>
+              <w:t>Poniżej zaprezentowano ostateczne wyjście algorytmu</w:t>
             </w:r>
             <w:r>
               <w:t>:</w:t>
@@ -4826,7 +4952,25 @@
               <w:jc w:val="center"/>
             </w:pPr>
             <w:r>
-              <w:t>Widzimy, że dodanie punktów Steinera mocno zagęściło siatkę, liczbę kwadratu można znacznie uprościć poprzez zastosowanie „kilku prostych heurystyk”[1], które niestety nie zostały opisane w artykule.</w:t>
+              <w:t>Widzimy, że dodanie punktów Steinera mocno z</w:t>
+            </w:r>
+            <w:r>
+              <w:t>agęściło siatkę, liczbę trójkątów</w:t>
+            </w:r>
+            <w:r>
+              <w:t xml:space="preserve"> można znacznie </w:t>
+            </w:r>
+            <w:r>
+              <w:t>zmniejszyć</w:t>
+            </w:r>
+            <w:r>
+              <w:t xml:space="preserve"> poprzez zastosowanie „kilku prostych heurystyk”[1], niestety nie zostały </w:t>
+            </w:r>
+            <w:r>
+              <w:t xml:space="preserve">one </w:t>
+            </w:r>
+            <w:r>
+              <w:t>opisane w artykule.</w:t>
             </w:r>
           </w:p>
         </w:tc>
@@ -5021,7 +5165,7 @@
               <w:jc w:val="center"/>
             </w:pPr>
             <w:r>
-              <w:t xml:space="preserve">Ostateczna triangulacja – zbliżenie na środek, na punkty leżące blisko siebie, widzimy, że jak </w:t>
+              <w:t xml:space="preserve">Ostateczna triangulacja – zbliżenie na środek, na punkty leżące blisko siebie, widzimy, jak </w:t>
             </w:r>
             <w:r>
               <w:t>wzajemna odległość punktów wpływa na gęstość otrzymanej siatki</w:t>
@@ -5033,13 +5177,6 @@
     <w:p/>
     <w:sdt>
       <w:sdtPr>
-        <w:id w:val="2349181"/>
-        <w:docPartObj>
-          <w:docPartGallery w:val="Bibliographies"/>
-          <w:docPartUnique/>
-        </w:docPartObj>
-      </w:sdtPr>
-      <w:sdtEndPr>
         <w:rPr>
           <w:rFonts w:asciiTheme="minorHAnsi" w:eastAsiaTheme="minorHAnsi" w:hAnsiTheme="minorHAnsi" w:cstheme="minorBidi"/>
           <w:b w:val="0"/>
@@ -5048,7 +5185,12 @@
           <w:sz w:val="22"/>
           <w:szCs w:val="22"/>
         </w:rPr>
-      </w:sdtEndPr>
+        <w:id w:val="2349181"/>
+        <w:docPartObj>
+          <w:docPartGallery w:val="Bibliographies"/>
+          <w:docPartUnique/>
+        </w:docPartObj>
+      </w:sdtPr>
       <w:sdtContent>
         <w:p>
           <w:pPr>
@@ -5264,7 +5406,7 @@
               <w:sz w:val="28"/>
               <w:szCs w:val="28"/>
             </w:rPr>
-            <w:t>13</w:t>
+            <w:t>1</w:t>
           </w:r>
         </w:fldSimple>
         <w:r>
@@ -5582,7 +5724,7 @@
   <w:num w:numId="1">
     <w:abstractNumId w:val="1"/>
   </w:num>
-  <w:num w:numId="5">
+  <w:num w:numId="2">
     <w:abstractNumId w:val="0"/>
   </w:num>
 </w:numbering>
@@ -6553,7 +6695,7 @@
 </file>
 
 <file path=customXml/itemProps1.xml><?xml version="1.0" encoding="utf-8"?>
-<ds:datastoreItem xmlns:ds="http://schemas.openxmlformats.org/officeDocument/2006/customXml" ds:itemID="{A459AD78-5B86-4B1B-A899-9AF5252D1802}">
+<ds:datastoreItem xmlns:ds="http://schemas.openxmlformats.org/officeDocument/2006/customXml" ds:itemID="{D0F7E0F4-D898-4D5E-AC65-A1F94019AF16}">
   <ds:schemaRefs>
     <ds:schemaRef ds:uri="http://schemas.openxmlformats.org/officeDocument/2006/bibliography"/>
   </ds:schemaRefs>

</xml_diff>